<commit_message>
big tidying + improvement
</commit_message>
<xml_diff>
--- a/Docs/PropAccuracy1.docx
+++ b/Docs/PropAccuracy1.docx
@@ -111,6 +111,9 @@
     </w:p>
     <w:p>
       <w:r>
+        <w:rPr>
+          <w:noProof/>
+        </w:rPr>
         <w:drawing>
           <wp:inline distT="0" distB="0" distL="0" distR="0" wp14:anchorId="0351DB9B" wp14:editId="4A63F2EC">
             <wp:extent cx="5760720" cy="1675765"/>
@@ -150,22 +153,7 @@
     </w:p>
     <w:p>
       <w:r>
-        <w:t>Reference</w:t>
-      </w:r>
-      <w:r>
-        <w:t>Max</w:t>
-      </w:r>
-      <w:r>
-        <w:t>) 1day, 30s, Old (</w:t>
-      </w:r>
-      <w:r>
-        <w:t>165*165</w:t>
-      </w:r>
-      <w:r>
-        <w:t xml:space="preserve">): CT = </w:t>
-      </w:r>
-      <w:r>
-        <w:t>11.67</w:t>
+        <w:t>ReferenceMax) 1day, 30s, Old (165*165): CT = 11.67</w:t>
       </w:r>
       <w:r>
         <w:t>s</w:t>
@@ -173,6 +161,9 @@
     </w:p>
     <w:p>
       <w:r>
+        <w:rPr>
+          <w:noProof/>
+        </w:rPr>
         <w:drawing>
           <wp:inline distT="0" distB="0" distL="0" distR="0" wp14:anchorId="4278DAE7" wp14:editId="533907C7">
             <wp:extent cx="5760720" cy="1707515"/>
@@ -234,6 +225,7 @@
         <w:rPr>
           <w:b/>
           <w:bCs/>
+          <w:noProof/>
           <w:sz w:val="32"/>
           <w:szCs w:val="32"/>
         </w:rPr>
@@ -276,16 +268,7 @@
     </w:p>
     <w:p>
       <w:r>
-        <w:t>Exp</w:t>
-      </w:r>
-      <w:r>
-        <w:t>2</w:t>
-      </w:r>
-      <w:r>
-        <w:t>) 1day, 30s, New (</w:t>
-      </w:r>
-      <w:r>
-        <w:t>350</w:t>
+        <w:t>Exp2) 1day, 30s, New (350</w:t>
       </w:r>
       <w:r>
         <w:t>*350</w:t>
@@ -302,6 +285,9 @@
     </w:p>
     <w:p>
       <w:r>
+        <w:rPr>
+          <w:noProof/>
+        </w:rPr>
         <w:lastRenderedPageBreak/>
         <w:drawing>
           <wp:inline distT="0" distB="0" distL="0" distR="0" wp14:anchorId="28D9C802" wp14:editId="3503A4CE">
@@ -342,6 +328,9 @@
     </w:p>
     <w:p>
       <w:r>
+        <w:rPr>
+          <w:noProof/>
+        </w:rPr>
         <w:drawing>
           <wp:inline distT="0" distB="0" distL="0" distR="0" wp14:anchorId="424B3470" wp14:editId="39E214E5">
             <wp:extent cx="5506218" cy="4286848"/>
@@ -403,50 +392,886 @@
           <w:szCs w:val="32"/>
         </w:rPr>
       </w:pPr>
-      <w:r>
+    </w:p>
+    <w:p>
+      <w:pPr>
         <w:rPr>
           <w:b/>
           <w:bCs/>
           <w:sz w:val="32"/>
           <w:szCs w:val="32"/>
         </w:rPr>
-        <w:t>Study</w:t>
-      </w:r>
-      <w:r>
+      </w:pPr>
+    </w:p>
+    <w:p>
+      <w:pPr>
         <w:rPr>
           <w:b/>
           <w:bCs/>
           <w:sz w:val="32"/>
           <w:szCs w:val="32"/>
         </w:rPr>
-        <w:t xml:space="preserve"> </w:t>
-      </w:r>
-      <w:r>
+      </w:pPr>
+    </w:p>
+    <w:p>
+      <w:pPr>
         <w:rPr>
           <w:b/>
           <w:bCs/>
           <w:sz w:val="32"/>
           <w:szCs w:val="32"/>
         </w:rPr>
-        <w:t>6</w:t>
-      </w:r>
-      <w:r>
+      </w:pPr>
+    </w:p>
+    <w:p>
+      <w:pPr>
         <w:rPr>
           <w:b/>
           <w:bCs/>
           <w:sz w:val="32"/>
           <w:szCs w:val="32"/>
         </w:rPr>
-        <w:t xml:space="preserve">: </w:t>
-      </w:r>
-      <w:r>
+      </w:pPr>
+    </w:p>
+    <w:p>
+      <w:pPr>
         <w:rPr>
           <w:b/>
           <w:bCs/>
           <w:sz w:val="32"/>
           <w:szCs w:val="32"/>
         </w:rPr>
-        <w:t>Implementation of Lunar Solid Tide</w:t>
+      </w:pPr>
+      <w:r>
+        <w:rPr>
+          <w:b/>
+          <w:bCs/>
+          <w:sz w:val="32"/>
+          <w:szCs w:val="32"/>
+        </w:rPr>
+        <w:lastRenderedPageBreak/>
+        <w:t>Study</w:t>
+      </w:r>
+      <w:r>
+        <w:rPr>
+          <w:b/>
+          <w:bCs/>
+          <w:sz w:val="32"/>
+          <w:szCs w:val="32"/>
+        </w:rPr>
+        <w:t xml:space="preserve"> </w:t>
+      </w:r>
+      <w:r>
+        <w:rPr>
+          <w:b/>
+          <w:bCs/>
+          <w:sz w:val="32"/>
+          <w:szCs w:val="32"/>
+        </w:rPr>
+        <w:t>6</w:t>
+      </w:r>
+      <w:r>
+        <w:rPr>
+          <w:b/>
+          <w:bCs/>
+          <w:sz w:val="32"/>
+          <w:szCs w:val="32"/>
+        </w:rPr>
+        <w:t xml:space="preserve">: </w:t>
+      </w:r>
+      <w:r>
+        <w:rPr>
+          <w:b/>
+          <w:bCs/>
+          <w:sz w:val="32"/>
+          <w:szCs w:val="32"/>
+        </w:rPr>
+        <w:t xml:space="preserve">Implementation of </w:t>
+      </w:r>
+      <w:r>
+        <w:rPr>
+          <w:b/>
+          <w:bCs/>
+          <w:sz w:val="32"/>
+          <w:szCs w:val="32"/>
+        </w:rPr>
+        <w:t>Earth Gravit Field</w:t>
+      </w:r>
+    </w:p>
+    <w:p>
+      <w:pPr>
+        <w:rPr>
+          <w:lang w:val="fr-FR"/>
+        </w:rPr>
+      </w:pPr>
+      <w:r>
+        <w:rPr>
+          <w:lang w:val="fr-FR"/>
+        </w:rPr>
+        <w:t>Prior Implementation 3.8s</w:t>
+      </w:r>
+    </w:p>
+    <w:p>
+      <w:pPr>
+        <w:rPr>
+          <w:lang w:val="fr-FR"/>
+        </w:rPr>
+      </w:pPr>
+      <w:r>
+        <w:rPr>
+          <w:lang w:val="fr-FR"/>
+        </w:rPr>
+        <w:drawing>
+          <wp:inline distT="0" distB="0" distL="0" distR="0" wp14:anchorId="62FDF3E6" wp14:editId="284C5D64">
+            <wp:extent cx="5760720" cy="1672590"/>
+            <wp:effectExtent l="0" t="0" r="0" b="3810"/>
+            <wp:docPr id="1789463561" name="Picture 1" descr="A screenshot of a graph&#10;&#10;Description automatically generated"/>
+            <wp:cNvGraphicFramePr>
+              <a:graphicFrameLocks xmlns:a="http://schemas.openxmlformats.org/drawingml/2006/main" noChangeAspect="1"/>
+            </wp:cNvGraphicFramePr>
+            <a:graphic xmlns:a="http://schemas.openxmlformats.org/drawingml/2006/main">
+              <a:graphicData uri="http://schemas.openxmlformats.org/drawingml/2006/picture">
+                <pic:pic xmlns:pic="http://schemas.openxmlformats.org/drawingml/2006/picture">
+                  <pic:nvPicPr>
+                    <pic:cNvPr id="1789463561" name="Picture 1" descr="A screenshot of a graph&#10;&#10;Description automatically generated"/>
+                    <pic:cNvPicPr/>
+                  </pic:nvPicPr>
+                  <pic:blipFill>
+                    <a:blip r:embed="rId13"/>
+                    <a:stretch>
+                      <a:fillRect/>
+                    </a:stretch>
+                  </pic:blipFill>
+                  <pic:spPr>
+                    <a:xfrm>
+                      <a:off x="0" y="0"/>
+                      <a:ext cx="5760720" cy="1672590"/>
+                    </a:xfrm>
+                    <a:prstGeom prst="rect">
+                      <a:avLst/>
+                    </a:prstGeom>
+                  </pic:spPr>
+                </pic:pic>
+              </a:graphicData>
+            </a:graphic>
+          </wp:inline>
+        </w:drawing>
+      </w:r>
+    </w:p>
+    <w:p>
+      <w:pPr>
+        <w:rPr>
+          <w:lang w:val="fr-FR"/>
+        </w:rPr>
+      </w:pPr>
+      <w:r>
+        <w:rPr>
+          <w:lang w:val="fr-FR"/>
+        </w:rPr>
+        <w:t xml:space="preserve">Post Implementation, n=0 : </w:t>
+      </w:r>
+      <w:r>
+        <w:rPr>
+          <w:lang w:val="fr-FR"/>
+        </w:rPr>
+        <w:t>3.1s</w:t>
+      </w:r>
+    </w:p>
+    <w:p>
+      <w:pPr>
+        <w:rPr>
+          <w:lang w:val="fr-FR"/>
+        </w:rPr>
+      </w:pPr>
+      <w:r>
+        <w:rPr>
+          <w:b/>
+          <w:bCs/>
+          <w:sz w:val="32"/>
+          <w:szCs w:val="32"/>
+        </w:rPr>
+        <w:drawing>
+          <wp:inline distT="0" distB="0" distL="0" distR="0" wp14:anchorId="7A274E8E" wp14:editId="51577A06">
+            <wp:extent cx="5760720" cy="1704340"/>
+            <wp:effectExtent l="0" t="0" r="0" b="0"/>
+            <wp:docPr id="1562483955" name="Picture 1"/>
+            <wp:cNvGraphicFramePr>
+              <a:graphicFrameLocks xmlns:a="http://schemas.openxmlformats.org/drawingml/2006/main" noChangeAspect="1"/>
+            </wp:cNvGraphicFramePr>
+            <a:graphic xmlns:a="http://schemas.openxmlformats.org/drawingml/2006/main">
+              <a:graphicData uri="http://schemas.openxmlformats.org/drawingml/2006/picture">
+                <pic:pic xmlns:pic="http://schemas.openxmlformats.org/drawingml/2006/picture">
+                  <pic:nvPicPr>
+                    <pic:cNvPr id="1562483955" name=""/>
+                    <pic:cNvPicPr/>
+                  </pic:nvPicPr>
+                  <pic:blipFill>
+                    <a:blip r:embed="rId14"/>
+                    <a:stretch>
+                      <a:fillRect/>
+                    </a:stretch>
+                  </pic:blipFill>
+                  <pic:spPr>
+                    <a:xfrm>
+                      <a:off x="0" y="0"/>
+                      <a:ext cx="5760720" cy="1704340"/>
+                    </a:xfrm>
+                    <a:prstGeom prst="rect">
+                      <a:avLst/>
+                    </a:prstGeom>
+                  </pic:spPr>
+                </pic:pic>
+              </a:graphicData>
+            </a:graphic>
+          </wp:inline>
+        </w:drawing>
+      </w:r>
+    </w:p>
+    <w:p>
+      <w:r>
+        <w:t>Post Implementation, n=</w:t>
+      </w:r>
+      <w:r>
+        <w:t>100</w:t>
+      </w:r>
+      <w:r>
+        <w:t xml:space="preserve"> </w:t>
+      </w:r>
+      <w:r>
+        <w:t xml:space="preserve">: </w:t>
+      </w:r>
+      <w:r>
+        <w:t>6</w:t>
+      </w:r>
+      <w:r>
+        <w:t>s</w:t>
+      </w:r>
+    </w:p>
+    <w:p>
+      <w:r>
+        <w:rPr>
+          <w:lang w:val="fr-FR"/>
+        </w:rPr>
+        <w:drawing>
+          <wp:inline distT="0" distB="0" distL="0" distR="0" wp14:anchorId="3CC4E688" wp14:editId="7EA31482">
+            <wp:extent cx="5760720" cy="1672590"/>
+            <wp:effectExtent l="0" t="0" r="0" b="3810"/>
+            <wp:docPr id="1780220796" name="Picture 1" descr="A screenshot of a graph&#10;&#10;Description automatically generated"/>
+            <wp:cNvGraphicFramePr>
+              <a:graphicFrameLocks xmlns:a="http://schemas.openxmlformats.org/drawingml/2006/main" noChangeAspect="1"/>
+            </wp:cNvGraphicFramePr>
+            <a:graphic xmlns:a="http://schemas.openxmlformats.org/drawingml/2006/main">
+              <a:graphicData uri="http://schemas.openxmlformats.org/drawingml/2006/picture">
+                <pic:pic xmlns:pic="http://schemas.openxmlformats.org/drawingml/2006/picture">
+                  <pic:nvPicPr>
+                    <pic:cNvPr id="1789463561" name="Picture 1" descr="A screenshot of a graph&#10;&#10;Description automatically generated"/>
+                    <pic:cNvPicPr/>
+                  </pic:nvPicPr>
+                  <pic:blipFill>
+                    <a:blip r:embed="rId13"/>
+                    <a:stretch>
+                      <a:fillRect/>
+                    </a:stretch>
+                  </pic:blipFill>
+                  <pic:spPr>
+                    <a:xfrm>
+                      <a:off x="0" y="0"/>
+                      <a:ext cx="5760720" cy="1672590"/>
+                    </a:xfrm>
+                    <a:prstGeom prst="rect">
+                      <a:avLst/>
+                    </a:prstGeom>
+                  </pic:spPr>
+                </pic:pic>
+              </a:graphicData>
+            </a:graphic>
+          </wp:inline>
+        </w:drawing>
+      </w:r>
+    </w:p>
+    <w:p>
+      <w:r>
+        <w:rPr>
+          <w:noProof/>
+        </w:rPr>
+        <w:drawing>
+          <wp:anchor distT="0" distB="0" distL="114300" distR="114300" simplePos="0" relativeHeight="251660288" behindDoc="0" locked="0" layoutInCell="1" allowOverlap="1" wp14:anchorId="7448BF14" wp14:editId="0A36B279">
+            <wp:simplePos x="0" y="0"/>
+            <wp:positionH relativeFrom="column">
+              <wp:posOffset>5361997</wp:posOffset>
+            </wp:positionH>
+            <wp:positionV relativeFrom="paragraph">
+              <wp:posOffset>9525</wp:posOffset>
+            </wp:positionV>
+            <wp:extent cx="771633" cy="933580"/>
+            <wp:effectExtent l="0" t="0" r="9525" b="0"/>
+            <wp:wrapSquare wrapText="bothSides"/>
+            <wp:docPr id="1759975487" name="Picture 1" descr="A number and numbers on a white background&#10;&#10;Description automatically generated"/>
+            <wp:cNvGraphicFramePr>
+              <a:graphicFrameLocks xmlns:a="http://schemas.openxmlformats.org/drawingml/2006/main" noChangeAspect="1"/>
+            </wp:cNvGraphicFramePr>
+            <a:graphic xmlns:a="http://schemas.openxmlformats.org/drawingml/2006/main">
+              <a:graphicData uri="http://schemas.openxmlformats.org/drawingml/2006/picture">
+                <pic:pic xmlns:pic="http://schemas.openxmlformats.org/drawingml/2006/picture">
+                  <pic:nvPicPr>
+                    <pic:cNvPr id="1759975487" name="Picture 1" descr="A number and numbers on a white background&#10;&#10;Description automatically generated"/>
+                    <pic:cNvPicPr/>
+                  </pic:nvPicPr>
+                  <pic:blipFill>
+                    <a:blip r:embed="rId15">
+                      <a:extLst>
+                        <a:ext uri="{28A0092B-C50C-407E-A947-70E740481C1C}">
+                          <a14:useLocalDpi xmlns:a14="http://schemas.microsoft.com/office/drawing/2010/main" val="0"/>
+                        </a:ext>
+                      </a:extLst>
+                    </a:blip>
+                    <a:stretch>
+                      <a:fillRect/>
+                    </a:stretch>
+                  </pic:blipFill>
+                  <pic:spPr>
+                    <a:xfrm>
+                      <a:off x="0" y="0"/>
+                      <a:ext cx="771633" cy="933580"/>
+                    </a:xfrm>
+                    <a:prstGeom prst="rect">
+                      <a:avLst/>
+                    </a:prstGeom>
+                  </pic:spPr>
+                </pic:pic>
+              </a:graphicData>
+            </a:graphic>
+          </wp:anchor>
+        </w:drawing>
+      </w:r>
+      <w:r>
+        <w:rPr>
+          <w:noProof/>
+        </w:rPr>
+        <w:drawing>
+          <wp:anchor distT="0" distB="0" distL="114300" distR="114300" simplePos="0" relativeHeight="251659264" behindDoc="0" locked="0" layoutInCell="1" allowOverlap="1" wp14:anchorId="533F9BC3" wp14:editId="15542749">
+            <wp:simplePos x="0" y="0"/>
+            <wp:positionH relativeFrom="column">
+              <wp:posOffset>3769129</wp:posOffset>
+            </wp:positionH>
+            <wp:positionV relativeFrom="paragraph">
+              <wp:posOffset>8890</wp:posOffset>
+            </wp:positionV>
+            <wp:extent cx="800100" cy="981075"/>
+            <wp:effectExtent l="0" t="0" r="0" b="9525"/>
+            <wp:wrapSquare wrapText="bothSides"/>
+            <wp:docPr id="1359830806" name="Picture 1" descr="A white background with black numbers&#10;&#10;Description automatically generated"/>
+            <wp:cNvGraphicFramePr>
+              <a:graphicFrameLocks xmlns:a="http://schemas.openxmlformats.org/drawingml/2006/main" noChangeAspect="1"/>
+            </wp:cNvGraphicFramePr>
+            <a:graphic xmlns:a="http://schemas.openxmlformats.org/drawingml/2006/main">
+              <a:graphicData uri="http://schemas.openxmlformats.org/drawingml/2006/picture">
+                <pic:pic xmlns:pic="http://schemas.openxmlformats.org/drawingml/2006/picture">
+                  <pic:nvPicPr>
+                    <pic:cNvPr id="1359830806" name="Picture 1" descr="A white background with black numbers&#10;&#10;Description automatically generated"/>
+                    <pic:cNvPicPr/>
+                  </pic:nvPicPr>
+                  <pic:blipFill>
+                    <a:blip r:embed="rId16">
+                      <a:extLst>
+                        <a:ext uri="{28A0092B-C50C-407E-A947-70E740481C1C}">
+                          <a14:useLocalDpi xmlns:a14="http://schemas.microsoft.com/office/drawing/2010/main" val="0"/>
+                        </a:ext>
+                      </a:extLst>
+                    </a:blip>
+                    <a:stretch>
+                      <a:fillRect/>
+                    </a:stretch>
+                  </pic:blipFill>
+                  <pic:spPr>
+                    <a:xfrm>
+                      <a:off x="0" y="0"/>
+                      <a:ext cx="800100" cy="981075"/>
+                    </a:xfrm>
+                    <a:prstGeom prst="rect">
+                      <a:avLst/>
+                    </a:prstGeom>
+                  </pic:spPr>
+                </pic:pic>
+              </a:graphicData>
+            </a:graphic>
+          </wp:anchor>
+        </w:drawing>
+      </w:r>
+      <w:r>
+        <w:drawing>
+          <wp:anchor distT="0" distB="0" distL="114300" distR="114300" simplePos="0" relativeHeight="251658240" behindDoc="0" locked="0" layoutInCell="1" allowOverlap="1" wp14:anchorId="42F46CAD" wp14:editId="07AB160B">
+            <wp:simplePos x="0" y="0"/>
+            <wp:positionH relativeFrom="column">
+              <wp:posOffset>2355331</wp:posOffset>
+            </wp:positionH>
+            <wp:positionV relativeFrom="paragraph">
+              <wp:posOffset>15297</wp:posOffset>
+            </wp:positionV>
+            <wp:extent cx="771525" cy="952500"/>
+            <wp:effectExtent l="0" t="0" r="9525" b="0"/>
+            <wp:wrapSquare wrapText="bothSides"/>
+            <wp:docPr id="127276516" name="Picture 1" descr="A number and numbers on a white background&#10;&#10;Description automatically generated"/>
+            <wp:cNvGraphicFramePr>
+              <a:graphicFrameLocks xmlns:a="http://schemas.openxmlformats.org/drawingml/2006/main" noChangeAspect="1"/>
+            </wp:cNvGraphicFramePr>
+            <a:graphic xmlns:a="http://schemas.openxmlformats.org/drawingml/2006/main">
+              <a:graphicData uri="http://schemas.openxmlformats.org/drawingml/2006/picture">
+                <pic:pic xmlns:pic="http://schemas.openxmlformats.org/drawingml/2006/picture">
+                  <pic:nvPicPr>
+                    <pic:cNvPr id="127276516" name="Picture 1" descr="A number and numbers on a white background&#10;&#10;Description automatically generated"/>
+                    <pic:cNvPicPr/>
+                  </pic:nvPicPr>
+                  <pic:blipFill>
+                    <a:blip r:embed="rId17">
+                      <a:extLst>
+                        <a:ext uri="{28A0092B-C50C-407E-A947-70E740481C1C}">
+                          <a14:useLocalDpi xmlns:a14="http://schemas.microsoft.com/office/drawing/2010/main" val="0"/>
+                        </a:ext>
+                      </a:extLst>
+                    </a:blip>
+                    <a:stretch>
+                      <a:fillRect/>
+                    </a:stretch>
+                  </pic:blipFill>
+                  <pic:spPr>
+                    <a:xfrm>
+                      <a:off x="0" y="0"/>
+                      <a:ext cx="771525" cy="952500"/>
+                    </a:xfrm>
+                    <a:prstGeom prst="rect">
+                      <a:avLst/>
+                    </a:prstGeom>
+                  </pic:spPr>
+                </pic:pic>
+              </a:graphicData>
+            </a:graphic>
+          </wp:anchor>
+        </w:drawing>
+      </w:r>
+      <w:r>
+        <w:t>An</w:t>
+      </w:r>
+      <w:r>
+        <w:t>alysis</w:t>
+      </w:r>
+      <w:r>
+        <w:t xml:space="preserve"> (InitPos)</w:t>
+      </w:r>
+      <w:r>
+        <w:t>:</w:t>
+      </w:r>
+    </w:p>
+    <w:p>
+      <w:pPr>
+        <w:rPr>
+          <w:noProof/>
+        </w:rPr>
+      </w:pPr>
+      <w:r>
+        <w:t>Before</w:t>
+      </w:r>
+      <w:r>
+        <w:t>:</w:t>
+      </w:r>
+      <w:r>
+        <w:tab/>
+        <w:t>Sun PointM:</w:t>
+      </w:r>
+      <w:r>
+        <w:rPr>
+          <w:noProof/>
+        </w:rPr>
+        <w:t xml:space="preserve"> </w:t>
+      </w:r>
+      <w:r>
+        <w:rPr>
+          <w:noProof/>
+        </w:rPr>
+        <w:tab/>
+      </w:r>
+      <w:r>
+        <w:rPr>
+          <w:noProof/>
+        </w:rPr>
+        <w:t>-aS/M</w:t>
+      </w:r>
+      <w:r>
+        <w:rPr>
+          <w:noProof/>
+        </w:rPr>
+        <w:t xml:space="preserve"> aS/SK aSPert</w:t>
+      </w:r>
+    </w:p>
+    <w:p>
+      <w:pPr>
+        <w:rPr>
+          <w:noProof/>
+        </w:rPr>
+      </w:pPr>
+    </w:p>
+    <w:p>
+      <w:pPr>
+        <w:rPr>
+          <w:noProof/>
+        </w:rPr>
+      </w:pPr>
+      <w:r>
+        <w:drawing>
+          <wp:anchor distT="0" distB="0" distL="114300" distR="114300" simplePos="0" relativeHeight="251663360" behindDoc="0" locked="0" layoutInCell="1" allowOverlap="1" wp14:anchorId="1617F4DE" wp14:editId="0BD3831F">
+            <wp:simplePos x="0" y="0"/>
+            <wp:positionH relativeFrom="column">
+              <wp:posOffset>5410835</wp:posOffset>
+            </wp:positionH>
+            <wp:positionV relativeFrom="paragraph">
+              <wp:posOffset>71467</wp:posOffset>
+            </wp:positionV>
+            <wp:extent cx="771633" cy="905001"/>
+            <wp:effectExtent l="0" t="0" r="9525" b="0"/>
+            <wp:wrapSquare wrapText="bothSides"/>
+            <wp:docPr id="32641439" name="Picture 1" descr="A number with numbers on it&#10;&#10;Description automatically generated with medium confidence"/>
+            <wp:cNvGraphicFramePr>
+              <a:graphicFrameLocks xmlns:a="http://schemas.openxmlformats.org/drawingml/2006/main" noChangeAspect="1"/>
+            </wp:cNvGraphicFramePr>
+            <a:graphic xmlns:a="http://schemas.openxmlformats.org/drawingml/2006/main">
+              <a:graphicData uri="http://schemas.openxmlformats.org/drawingml/2006/picture">
+                <pic:pic xmlns:pic="http://schemas.openxmlformats.org/drawingml/2006/picture">
+                  <pic:nvPicPr>
+                    <pic:cNvPr id="32641439" name="Picture 1" descr="A number with numbers on it&#10;&#10;Description automatically generated with medium confidence"/>
+                    <pic:cNvPicPr/>
+                  </pic:nvPicPr>
+                  <pic:blipFill>
+                    <a:blip r:embed="rId18">
+                      <a:extLst>
+                        <a:ext uri="{28A0092B-C50C-407E-A947-70E740481C1C}">
+                          <a14:useLocalDpi xmlns:a14="http://schemas.microsoft.com/office/drawing/2010/main" val="0"/>
+                        </a:ext>
+                      </a:extLst>
+                    </a:blip>
+                    <a:stretch>
+                      <a:fillRect/>
+                    </a:stretch>
+                  </pic:blipFill>
+                  <pic:spPr>
+                    <a:xfrm>
+                      <a:off x="0" y="0"/>
+                      <a:ext cx="771633" cy="905001"/>
+                    </a:xfrm>
+                    <a:prstGeom prst="rect">
+                      <a:avLst/>
+                    </a:prstGeom>
+                  </pic:spPr>
+                </pic:pic>
+              </a:graphicData>
+            </a:graphic>
+          </wp:anchor>
+        </w:drawing>
+      </w:r>
+      <w:r>
+        <w:drawing>
+          <wp:anchor distT="0" distB="0" distL="114300" distR="114300" simplePos="0" relativeHeight="251662336" behindDoc="0" locked="0" layoutInCell="1" allowOverlap="1" wp14:anchorId="78CACB30" wp14:editId="1E7F86D0">
+            <wp:simplePos x="0" y="0"/>
+            <wp:positionH relativeFrom="column">
+              <wp:posOffset>3907617</wp:posOffset>
+            </wp:positionH>
+            <wp:positionV relativeFrom="paragraph">
+              <wp:posOffset>61941</wp:posOffset>
+            </wp:positionV>
+            <wp:extent cx="752580" cy="914528"/>
+            <wp:effectExtent l="0" t="0" r="9525" b="0"/>
+            <wp:wrapSquare wrapText="bothSides"/>
+            <wp:docPr id="1451537176" name="Picture 1" descr="A number with numbers on it&#10;&#10;Description automatically generated with medium confidence"/>
+            <wp:cNvGraphicFramePr>
+              <a:graphicFrameLocks xmlns:a="http://schemas.openxmlformats.org/drawingml/2006/main" noChangeAspect="1"/>
+            </wp:cNvGraphicFramePr>
+            <a:graphic xmlns:a="http://schemas.openxmlformats.org/drawingml/2006/main">
+              <a:graphicData uri="http://schemas.openxmlformats.org/drawingml/2006/picture">
+                <pic:pic xmlns:pic="http://schemas.openxmlformats.org/drawingml/2006/picture">
+                  <pic:nvPicPr>
+                    <pic:cNvPr id="1451537176" name="Picture 1" descr="A number with numbers on it&#10;&#10;Description automatically generated with medium confidence"/>
+                    <pic:cNvPicPr/>
+                  </pic:nvPicPr>
+                  <pic:blipFill>
+                    <a:blip r:embed="rId19">
+                      <a:extLst>
+                        <a:ext uri="{28A0092B-C50C-407E-A947-70E740481C1C}">
+                          <a14:useLocalDpi xmlns:a14="http://schemas.microsoft.com/office/drawing/2010/main" val="0"/>
+                        </a:ext>
+                      </a:extLst>
+                    </a:blip>
+                    <a:stretch>
+                      <a:fillRect/>
+                    </a:stretch>
+                  </pic:blipFill>
+                  <pic:spPr>
+                    <a:xfrm>
+                      <a:off x="0" y="0"/>
+                      <a:ext cx="752580" cy="914528"/>
+                    </a:xfrm>
+                    <a:prstGeom prst="rect">
+                      <a:avLst/>
+                    </a:prstGeom>
+                  </pic:spPr>
+                </pic:pic>
+              </a:graphicData>
+            </a:graphic>
+          </wp:anchor>
+        </w:drawing>
+      </w:r>
+      <w:r>
+        <w:drawing>
+          <wp:anchor distT="0" distB="0" distL="114300" distR="114300" simplePos="0" relativeHeight="251661312" behindDoc="0" locked="0" layoutInCell="1" allowOverlap="1" wp14:anchorId="55F93E9B" wp14:editId="12B2556F">
+            <wp:simplePos x="0" y="0"/>
+            <wp:positionH relativeFrom="column">
+              <wp:posOffset>2383617</wp:posOffset>
+            </wp:positionH>
+            <wp:positionV relativeFrom="paragraph">
+              <wp:posOffset>61941</wp:posOffset>
+            </wp:positionV>
+            <wp:extent cx="809738" cy="914528"/>
+            <wp:effectExtent l="0" t="0" r="9525" b="0"/>
+            <wp:wrapSquare wrapText="bothSides"/>
+            <wp:docPr id="300897192" name="Picture 1" descr="A screenshot of a computer&#10;&#10;Description automatically generated"/>
+            <wp:cNvGraphicFramePr>
+              <a:graphicFrameLocks xmlns:a="http://schemas.openxmlformats.org/drawingml/2006/main" noChangeAspect="1"/>
+            </wp:cNvGraphicFramePr>
+            <a:graphic xmlns:a="http://schemas.openxmlformats.org/drawingml/2006/main">
+              <a:graphicData uri="http://schemas.openxmlformats.org/drawingml/2006/picture">
+                <pic:pic xmlns:pic="http://schemas.openxmlformats.org/drawingml/2006/picture">
+                  <pic:nvPicPr>
+                    <pic:cNvPr id="300897192" name="Picture 1" descr="A screenshot of a computer&#10;&#10;Description automatically generated"/>
+                    <pic:cNvPicPr/>
+                  </pic:nvPicPr>
+                  <pic:blipFill>
+                    <a:blip r:embed="rId20">
+                      <a:extLst>
+                        <a:ext uri="{28A0092B-C50C-407E-A947-70E740481C1C}">
+                          <a14:useLocalDpi xmlns:a14="http://schemas.microsoft.com/office/drawing/2010/main" val="0"/>
+                        </a:ext>
+                      </a:extLst>
+                    </a:blip>
+                    <a:stretch>
+                      <a:fillRect/>
+                    </a:stretch>
+                  </pic:blipFill>
+                  <pic:spPr>
+                    <a:xfrm>
+                      <a:off x="0" y="0"/>
+                      <a:ext cx="809738" cy="914528"/>
+                    </a:xfrm>
+                    <a:prstGeom prst="rect">
+                      <a:avLst/>
+                    </a:prstGeom>
+                  </pic:spPr>
+                </pic:pic>
+              </a:graphicData>
+            </a:graphic>
+          </wp:anchor>
+        </w:drawing>
+      </w:r>
+      <w:r>
+        <w:rPr>
+          <w:noProof/>
+        </w:rPr>
+        <w:tab/>
+      </w:r>
+      <w:r>
+        <w:rPr>
+          <w:noProof/>
+        </w:rPr>
+        <w:tab/>
+      </w:r>
+      <w:r>
+        <w:rPr>
+          <w:noProof/>
+        </w:rPr>
+        <w:tab/>
+      </w:r>
+    </w:p>
+    <w:p>
+      <w:pPr>
+        <w:rPr>
+          <w:noProof/>
+        </w:rPr>
+      </w:pPr>
+      <w:r>
+        <w:rPr>
+          <w:noProof/>
+        </w:rPr>
+        <w:tab/>
+      </w:r>
+      <w:r>
+        <w:rPr>
+          <w:noProof/>
+        </w:rPr>
+        <w:tab/>
+        <w:t>Earth PointM: -aE/M  aE/SK  aEPert</w:t>
+      </w:r>
+    </w:p>
+    <w:p/>
+    <w:p>
+      <w:r>
+        <w:lastRenderedPageBreak/>
+        <w:drawing>
+          <wp:anchor distT="0" distB="0" distL="114300" distR="114300" simplePos="0" relativeHeight="251666432" behindDoc="0" locked="0" layoutInCell="1" allowOverlap="1" wp14:anchorId="193E4476" wp14:editId="7C5766D7">
+            <wp:simplePos x="0" y="0"/>
+            <wp:positionH relativeFrom="column">
+              <wp:posOffset>5480108</wp:posOffset>
+            </wp:positionH>
+            <wp:positionV relativeFrom="paragraph">
+              <wp:posOffset>122382</wp:posOffset>
+            </wp:positionV>
+            <wp:extent cx="771633" cy="962159"/>
+            <wp:effectExtent l="0" t="0" r="9525" b="0"/>
+            <wp:wrapSquare wrapText="bothSides"/>
+            <wp:docPr id="1965388514" name="Picture 1" descr="A number with numbers on it&#10;&#10;Description automatically generated with medium confidence"/>
+            <wp:cNvGraphicFramePr>
+              <a:graphicFrameLocks xmlns:a="http://schemas.openxmlformats.org/drawingml/2006/main" noChangeAspect="1"/>
+            </wp:cNvGraphicFramePr>
+            <a:graphic xmlns:a="http://schemas.openxmlformats.org/drawingml/2006/main">
+              <a:graphicData uri="http://schemas.openxmlformats.org/drawingml/2006/picture">
+                <pic:pic xmlns:pic="http://schemas.openxmlformats.org/drawingml/2006/picture">
+                  <pic:nvPicPr>
+                    <pic:cNvPr id="1965388514" name="Picture 1" descr="A number with numbers on it&#10;&#10;Description automatically generated with medium confidence"/>
+                    <pic:cNvPicPr/>
+                  </pic:nvPicPr>
+                  <pic:blipFill>
+                    <a:blip r:embed="rId21">
+                      <a:extLst>
+                        <a:ext uri="{28A0092B-C50C-407E-A947-70E740481C1C}">
+                          <a14:useLocalDpi xmlns:a14="http://schemas.microsoft.com/office/drawing/2010/main" val="0"/>
+                        </a:ext>
+                      </a:extLst>
+                    </a:blip>
+                    <a:stretch>
+                      <a:fillRect/>
+                    </a:stretch>
+                  </pic:blipFill>
+                  <pic:spPr>
+                    <a:xfrm>
+                      <a:off x="0" y="0"/>
+                      <a:ext cx="771633" cy="962159"/>
+                    </a:xfrm>
+                    <a:prstGeom prst="rect">
+                      <a:avLst/>
+                    </a:prstGeom>
+                  </pic:spPr>
+                </pic:pic>
+              </a:graphicData>
+            </a:graphic>
+          </wp:anchor>
+        </w:drawing>
+      </w:r>
+      <w:r>
+        <w:drawing>
+          <wp:anchor distT="0" distB="0" distL="114300" distR="114300" simplePos="0" relativeHeight="251665408" behindDoc="0" locked="0" layoutInCell="1" allowOverlap="1" wp14:anchorId="38F959BF" wp14:editId="7B9C62BC">
+            <wp:simplePos x="0" y="0"/>
+            <wp:positionH relativeFrom="column">
+              <wp:posOffset>3942254</wp:posOffset>
+            </wp:positionH>
+            <wp:positionV relativeFrom="paragraph">
+              <wp:posOffset>104198</wp:posOffset>
+            </wp:positionV>
+            <wp:extent cx="733527" cy="914528"/>
+            <wp:effectExtent l="0" t="0" r="0" b="0"/>
+            <wp:wrapSquare wrapText="bothSides"/>
+            <wp:docPr id="353691237" name="Picture 1" descr="A number and numbers on a white background&#10;&#10;Description automatically generated"/>
+            <wp:cNvGraphicFramePr>
+              <a:graphicFrameLocks xmlns:a="http://schemas.openxmlformats.org/drawingml/2006/main" noChangeAspect="1"/>
+            </wp:cNvGraphicFramePr>
+            <a:graphic xmlns:a="http://schemas.openxmlformats.org/drawingml/2006/main">
+              <a:graphicData uri="http://schemas.openxmlformats.org/drawingml/2006/picture">
+                <pic:pic xmlns:pic="http://schemas.openxmlformats.org/drawingml/2006/picture">
+                  <pic:nvPicPr>
+                    <pic:cNvPr id="353691237" name="Picture 1" descr="A number and numbers on a white background&#10;&#10;Description automatically generated"/>
+                    <pic:cNvPicPr/>
+                  </pic:nvPicPr>
+                  <pic:blipFill>
+                    <a:blip r:embed="rId22">
+                      <a:extLst>
+                        <a:ext uri="{28A0092B-C50C-407E-A947-70E740481C1C}">
+                          <a14:useLocalDpi xmlns:a14="http://schemas.microsoft.com/office/drawing/2010/main" val="0"/>
+                        </a:ext>
+                      </a:extLst>
+                    </a:blip>
+                    <a:stretch>
+                      <a:fillRect/>
+                    </a:stretch>
+                  </pic:blipFill>
+                  <pic:spPr>
+                    <a:xfrm>
+                      <a:off x="0" y="0"/>
+                      <a:ext cx="733527" cy="914528"/>
+                    </a:xfrm>
+                    <a:prstGeom prst="rect">
+                      <a:avLst/>
+                    </a:prstGeom>
+                  </pic:spPr>
+                </pic:pic>
+              </a:graphicData>
+            </a:graphic>
+          </wp:anchor>
+        </w:drawing>
+      </w:r>
+      <w:r>
+        <w:drawing>
+          <wp:anchor distT="0" distB="0" distL="114300" distR="114300" simplePos="0" relativeHeight="251664384" behindDoc="0" locked="0" layoutInCell="1" allowOverlap="1" wp14:anchorId="28B61F7D" wp14:editId="0A7DED75">
+            <wp:simplePos x="0" y="0"/>
+            <wp:positionH relativeFrom="margin">
+              <wp:posOffset>2504555</wp:posOffset>
+            </wp:positionH>
+            <wp:positionV relativeFrom="paragraph">
+              <wp:posOffset>94557</wp:posOffset>
+            </wp:positionV>
+            <wp:extent cx="724001" cy="924054"/>
+            <wp:effectExtent l="0" t="0" r="0" b="9525"/>
+            <wp:wrapSquare wrapText="bothSides"/>
+            <wp:docPr id="350497655" name="Picture 1" descr="A screenshot of a computer&#10;&#10;Description automatically generated"/>
+            <wp:cNvGraphicFramePr>
+              <a:graphicFrameLocks xmlns:a="http://schemas.openxmlformats.org/drawingml/2006/main" noChangeAspect="1"/>
+            </wp:cNvGraphicFramePr>
+            <a:graphic xmlns:a="http://schemas.openxmlformats.org/drawingml/2006/main">
+              <a:graphicData uri="http://schemas.openxmlformats.org/drawingml/2006/picture">
+                <pic:pic xmlns:pic="http://schemas.openxmlformats.org/drawingml/2006/picture">
+                  <pic:nvPicPr>
+                    <pic:cNvPr id="350497655" name="Picture 1" descr="A screenshot of a computer&#10;&#10;Description automatically generated"/>
+                    <pic:cNvPicPr/>
+                  </pic:nvPicPr>
+                  <pic:blipFill>
+                    <a:blip r:embed="rId23">
+                      <a:extLst>
+                        <a:ext uri="{28A0092B-C50C-407E-A947-70E740481C1C}">
+                          <a14:useLocalDpi xmlns:a14="http://schemas.microsoft.com/office/drawing/2010/main" val="0"/>
+                        </a:ext>
+                      </a:extLst>
+                    </a:blip>
+                    <a:stretch>
+                      <a:fillRect/>
+                    </a:stretch>
+                  </pic:blipFill>
+                  <pic:spPr>
+                    <a:xfrm>
+                      <a:off x="0" y="0"/>
+                      <a:ext cx="724001" cy="924054"/>
+                    </a:xfrm>
+                    <a:prstGeom prst="rect">
+                      <a:avLst/>
+                    </a:prstGeom>
+                  </pic:spPr>
+                </pic:pic>
+              </a:graphicData>
+            </a:graphic>
+          </wp:anchor>
+        </w:drawing>
+      </w:r>
+    </w:p>
+    <w:p>
+      <w:r>
+        <w:t xml:space="preserve">After </w:t>
+      </w:r>
+      <w:r>
+        <w:tab/>
+        <w:t xml:space="preserve">      Earth Harm(3): -aE/M (PM)   aE/SK   aEHPert</w:t>
       </w:r>
     </w:p>
     <w:p/>
@@ -1147,7 +1972,7 @@
   <w:style w:type="paragraph" w:default="1" w:styleId="Normal">
     <w:name w:val="Normal"/>
     <w:qFormat/>
-    <w:rsid w:val="004C31A5"/>
+    <w:rsid w:val="00FB5FDF"/>
   </w:style>
   <w:style w:type="paragraph" w:styleId="Heading1">
     <w:name w:val="heading 1"/>
@@ -1351,6 +2176,7 @@
   <w:style w:type="character" w:default="1" w:styleId="DefaultParagraphFont">
     <w:name w:val="Default Paragraph Font"/>
     <w:uiPriority w:val="1"/>
+    <w:semiHidden/>
     <w:unhideWhenUsed/>
   </w:style>
   <w:style w:type="table" w:default="1" w:styleId="TableNormal">

</xml_diff>